<commit_message>
goede progress in de corridor
</commit_message>
<xml_diff>
--- a/belangrijke_info_stage.docx
+++ b/belangrijke_info_stage.docx
@@ -14,7 +14,6 @@
         <w:t xml:space="preserve">P7 </w:t>
       </w:r>
       <w:proofErr w:type="spellStart"/>
-      <w:proofErr w:type="gramStart"/>
       <w:r>
         <w:t>formulier</w:t>
       </w:r>
@@ -23,7 +22,6 @@
         <w:t>(</w:t>
       </w:r>
       <w:proofErr w:type="spellStart"/>
-      <w:proofErr w:type="gramEnd"/>
       <w:r>
         <w:t>voor</w:t>
       </w:r>
@@ -324,37 +322,7 @@
         <w:rPr>
           <w:lang w:val="nl-BE"/>
         </w:rPr>
-        <w:t xml:space="preserve">kenbaar maken aan de </w:t>
-      </w:r>
-      <w:r>
-        <w:rPr>
-          <w:lang w:val="nl-BE"/>
-        </w:rPr>
-        <w:t>coördinator internationalisering van je opleiding</w:t>
-      </w:r>
-    </w:p>
-    <w:p>
-      <w:pPr>
-        <w:pStyle w:val="ListParagraph"/>
-        <w:numPr>
-          <w:ilvl w:val="0"/>
-          <w:numId w:val="1"/>
-        </w:numPr>
-        <w:rPr>
-          <w:lang w:val="nl-BE"/>
-        </w:rPr>
-      </w:pPr>
-      <w:r>
-        <w:rPr>
-          <w:lang w:val="nl-BE"/>
-        </w:rPr>
-        <w:t xml:space="preserve">na positief advies van </w:t>
-      </w:r>
-      <w:r>
-        <w:rPr>
-          <w:lang w:val="nl-BE"/>
-        </w:rPr>
-        <w:t xml:space="preserve">de </w:t>
+        <w:t xml:space="preserve">na positief advies van de </w:t>
       </w:r>
       <w:r>
         <w:rPr>

</xml_diff>